<commit_message>
Started writing the code; Load() in scr_Map now loads the characters from the DB and places them in the scene; Set up the DB;
</commit_message>
<xml_diff>
--- a/CharacterRelationMapTechnicals.docx
+++ b/CharacterRelationMapTechnicals.docx
@@ -189,27 +189,27 @@
                 <w:sz w:val="28"/>
                 <w:szCs w:val="28"/>
               </w:rPr>
-              <w:t>RACE</w:t>
-            </w:r>
-          </w:p>
-        </w:tc>
-        <w:tc>
-          <w:tcPr>
-            <w:tcW w:w="4606" w:type="dxa"/>
-          </w:tcPr>
-          <w:p>
-            <w:pPr>
-              <w:rPr>
-                <w:sz w:val="28"/>
-                <w:szCs w:val="28"/>
-              </w:rPr>
-            </w:pPr>
-            <w:r>
-              <w:rPr>
-                <w:sz w:val="28"/>
-                <w:szCs w:val="28"/>
-              </w:rPr>
-              <w:t>string</w:t>
+              <w:t>DEATHDATE</w:t>
+            </w:r>
+          </w:p>
+        </w:tc>
+        <w:tc>
+          <w:tcPr>
+            <w:tcW w:w="4606" w:type="dxa"/>
+          </w:tcPr>
+          <w:p>
+            <w:pPr>
+              <w:rPr>
+                <w:sz w:val="28"/>
+                <w:szCs w:val="28"/>
+              </w:rPr>
+            </w:pPr>
+            <w:r>
+              <w:rPr>
+                <w:sz w:val="28"/>
+                <w:szCs w:val="28"/>
+              </w:rPr>
+              <w:t>timestamp</w:t>
             </w:r>
           </w:p>
         </w:tc>
@@ -231,7 +231,7 @@
                 <w:sz w:val="28"/>
                 <w:szCs w:val="28"/>
               </w:rPr>
-              <w:t>BEMERKUNG</w:t>
+              <w:t>RACE</w:t>
             </w:r>
           </w:p>
         </w:tc>
@@ -273,7 +273,7 @@
                 <w:sz w:val="28"/>
                 <w:szCs w:val="28"/>
               </w:rPr>
-              <w:t>RELATION_ID</w:t>
+              <w:t>BEMERKUNG</w:t>
             </w:r>
           </w:p>
         </w:tc>
@@ -888,6 +888,92 @@
                 <w:sz w:val="28"/>
                 <w:szCs w:val="28"/>
               </w:rPr>
+              <w:t>CHARACTER1</w:t>
+            </w:r>
+          </w:p>
+        </w:tc>
+        <w:tc>
+          <w:tcPr>
+            <w:tcW w:w="4606" w:type="dxa"/>
+          </w:tcPr>
+          <w:p>
+            <w:pPr>
+              <w:rPr>
+                <w:sz w:val="28"/>
+                <w:szCs w:val="28"/>
+              </w:rPr>
+            </w:pPr>
+            <w:r>
+              <w:rPr>
+                <w:sz w:val="28"/>
+                <w:szCs w:val="28"/>
+              </w:rPr>
+              <w:t>string</w:t>
+            </w:r>
+          </w:p>
+        </w:tc>
+      </w:tr>
+      <w:tr>
+        <w:tc>
+          <w:tcPr>
+            <w:tcW w:w="4606" w:type="dxa"/>
+          </w:tcPr>
+          <w:p>
+            <w:pPr>
+              <w:rPr>
+                <w:sz w:val="28"/>
+                <w:szCs w:val="28"/>
+              </w:rPr>
+            </w:pPr>
+            <w:r>
+              <w:rPr>
+                <w:sz w:val="28"/>
+                <w:szCs w:val="28"/>
+              </w:rPr>
+              <w:t>CHARACTER2</w:t>
+            </w:r>
+          </w:p>
+        </w:tc>
+        <w:tc>
+          <w:tcPr>
+            <w:tcW w:w="4606" w:type="dxa"/>
+          </w:tcPr>
+          <w:p>
+            <w:pPr>
+              <w:rPr>
+                <w:sz w:val="28"/>
+                <w:szCs w:val="28"/>
+              </w:rPr>
+            </w:pPr>
+            <w:r>
+              <w:rPr>
+                <w:sz w:val="28"/>
+                <w:szCs w:val="28"/>
+              </w:rPr>
+              <w:t>string</w:t>
+            </w:r>
+            <w:bookmarkStart w:id="0" w:name="_GoBack"/>
+            <w:bookmarkEnd w:id="0"/>
+          </w:p>
+        </w:tc>
+      </w:tr>
+      <w:tr>
+        <w:tc>
+          <w:tcPr>
+            <w:tcW w:w="4606" w:type="dxa"/>
+          </w:tcPr>
+          <w:p>
+            <w:pPr>
+              <w:rPr>
+                <w:sz w:val="28"/>
+                <w:szCs w:val="28"/>
+              </w:rPr>
+            </w:pPr>
+            <w:r>
+              <w:rPr>
+                <w:sz w:val="28"/>
+                <w:szCs w:val="28"/>
+              </w:rPr>
               <w:t>BEMERKUNG</w:t>
             </w:r>
           </w:p>
@@ -1100,7 +1186,6 @@
           <w:szCs w:val="28"/>
           <w:u w:val="single"/>
         </w:rPr>
-        <w:lastRenderedPageBreak/>
         <w:br w:type="page"/>
       </w:r>
     </w:p>
@@ -1151,7 +1236,15 @@
                 <w:szCs w:val="28"/>
                 <w:u w:val="single"/>
               </w:rPr>
-              <w:t>MANAGER</w:t>
+              <w:t>MA</w:t>
+            </w:r>
+            <w:r>
+              <w:rPr>
+                <w:sz w:val="28"/>
+                <w:szCs w:val="28"/>
+                <w:u w:val="single"/>
+              </w:rPr>
+              <w:t>P</w:t>
             </w:r>
           </w:p>
         </w:tc>
@@ -1166,12 +1259,14 @@
               <w:rPr>
                 <w:sz w:val="28"/>
                 <w:szCs w:val="28"/>
-              </w:rPr>
-            </w:pPr>
-            <w:r>
-              <w:rPr>
-                <w:sz w:val="28"/>
-                <w:szCs w:val="28"/>
+                <w:lang w:val="en-US"/>
+              </w:rPr>
+            </w:pPr>
+            <w:r>
+              <w:rPr>
+                <w:sz w:val="28"/>
+                <w:szCs w:val="28"/>
+                <w:lang w:val="en-US"/>
               </w:rPr>
               <w:t>nodeList : LinkedList&lt;Node&gt;</w:t>
             </w:r>
@@ -1208,6 +1303,23 @@
                 <w:lang w:val="en-US"/>
               </w:rPr>
               <w:t>nodeCount : int</w:t>
+            </w:r>
+          </w:p>
+          <w:p>
+            <w:pPr>
+              <w:rPr>
+                <w:sz w:val="28"/>
+                <w:szCs w:val="28"/>
+                <w:lang w:val="en-US"/>
+              </w:rPr>
+            </w:pPr>
+            <w:r>
+              <w:rPr>
+                <w:sz w:val="28"/>
+                <w:szCs w:val="28"/>
+                <w:lang w:val="en-US"/>
+              </w:rPr>
+              <w:t>connectionCount : int</w:t>
             </w:r>
           </w:p>
         </w:tc>
@@ -1222,12 +1334,14 @@
               <w:rPr>
                 <w:sz w:val="28"/>
                 <w:szCs w:val="28"/>
-              </w:rPr>
-            </w:pPr>
-            <w:r>
-              <w:rPr>
-                <w:sz w:val="28"/>
-                <w:szCs w:val="28"/>
+                <w:lang w:val="en-US"/>
+              </w:rPr>
+            </w:pPr>
+            <w:r>
+              <w:rPr>
+                <w:sz w:val="28"/>
+                <w:szCs w:val="28"/>
+                <w:lang w:val="en-US"/>
               </w:rPr>
               <w:t>void CreateNode()</w:t>
             </w:r>
@@ -1659,14 +1773,12 @@
               <w:rPr>
                 <w:sz w:val="28"/>
                 <w:szCs w:val="28"/>
-                <w:lang w:val="en-US"/>
-              </w:rPr>
-            </w:pPr>
-            <w:r>
-              <w:rPr>
-                <w:sz w:val="28"/>
-                <w:szCs w:val="28"/>
-                <w:lang w:val="en-US"/>
+              </w:rPr>
+            </w:pPr>
+            <w:r>
+              <w:rPr>
+                <w:sz w:val="28"/>
+                <w:szCs w:val="28"/>
               </w:rPr>
               <w:t>i</w:t>
             </w:r>
@@ -1674,7 +1786,6 @@
               <w:rPr>
                 <w:sz w:val="28"/>
                 <w:szCs w:val="28"/>
-                <w:lang w:val="en-US"/>
               </w:rPr>
               <w:t>d : int</w:t>
             </w:r>
@@ -1684,14 +1795,12 @@
               <w:rPr>
                 <w:sz w:val="28"/>
                 <w:szCs w:val="28"/>
-                <w:lang w:val="en-US"/>
-              </w:rPr>
-            </w:pPr>
-            <w:r>
-              <w:rPr>
-                <w:sz w:val="28"/>
-                <w:szCs w:val="28"/>
-                <w:lang w:val="en-US"/>
+              </w:rPr>
+            </w:pPr>
+            <w:r>
+              <w:rPr>
+                <w:sz w:val="28"/>
+                <w:szCs w:val="28"/>
               </w:rPr>
               <w:t>beschriftung : string</w:t>
             </w:r>
@@ -1701,14 +1810,12 @@
               <w:rPr>
                 <w:sz w:val="28"/>
                 <w:szCs w:val="28"/>
-                <w:lang w:val="en-US"/>
-              </w:rPr>
-            </w:pPr>
-            <w:r>
-              <w:rPr>
-                <w:sz w:val="28"/>
-                <w:szCs w:val="28"/>
-                <w:lang w:val="en-US"/>
+              </w:rPr>
+            </w:pPr>
+            <w:r>
+              <w:rPr>
+                <w:sz w:val="28"/>
+                <w:szCs w:val="28"/>
               </w:rPr>
               <w:t>bemerkung : string</w:t>
             </w:r>
@@ -1763,6 +1870,7 @@
           <w:szCs w:val="28"/>
           <w:lang w:val="en-US"/>
         </w:rPr>
+        <w:lastRenderedPageBreak/>
         <w:br w:type="page"/>
       </w:r>
     </w:p>
@@ -2031,6 +2139,26 @@
           <w:sz w:val="24"/>
           <w:szCs w:val="24"/>
         </w:rPr>
+        <w:t>Suche</w:t>
+      </w:r>
+    </w:p>
+    <w:p>
+      <w:pPr>
+        <w:pStyle w:val="Listenabsatz"/>
+        <w:numPr>
+          <w:ilvl w:val="1"/>
+          <w:numId w:val="1"/>
+        </w:numPr>
+        <w:rPr>
+          <w:sz w:val="24"/>
+          <w:szCs w:val="24"/>
+        </w:rPr>
+      </w:pPr>
+      <w:r>
+        <w:rPr>
+          <w:sz w:val="24"/>
+          <w:szCs w:val="24"/>
+        </w:rPr>
         <w:t>Zoom</w:t>
       </w:r>
     </w:p>
@@ -2293,8 +2421,146 @@
         </w:rPr>
         <w:t>Eingabe-Popup wird wieder aufgerufen, aber mit den wesentlichen Werten schon eingetragen</w:t>
       </w:r>
-      <w:bookmarkStart w:id="0" w:name="_GoBack"/>
-      <w:bookmarkEnd w:id="0"/>
+    </w:p>
+    <w:p>
+      <w:pPr>
+        <w:pStyle w:val="Listenabsatz"/>
+        <w:numPr>
+          <w:ilvl w:val="0"/>
+          <w:numId w:val="1"/>
+        </w:numPr>
+        <w:rPr>
+          <w:sz w:val="24"/>
+          <w:szCs w:val="24"/>
+        </w:rPr>
+      </w:pPr>
+      <w:r>
+        <w:rPr>
+          <w:sz w:val="24"/>
+          <w:szCs w:val="24"/>
+        </w:rPr>
+        <w:t>Klick auf Suche ruft ein Popup auf mit einem Eingabefeld über mehrere Zeilen</w:t>
+      </w:r>
+    </w:p>
+    <w:p>
+      <w:pPr>
+        <w:pStyle w:val="Listenabsatz"/>
+        <w:numPr>
+          <w:ilvl w:val="0"/>
+          <w:numId w:val="1"/>
+        </w:numPr>
+        <w:rPr>
+          <w:sz w:val="24"/>
+          <w:szCs w:val="24"/>
+        </w:rPr>
+      </w:pPr>
+      <w:r>
+        <w:rPr>
+          <w:sz w:val="24"/>
+          <w:szCs w:val="24"/>
+        </w:rPr>
+        <w:t>Input erfolgt über „Name : xxxx“ := „where name = xxxx“</w:t>
+      </w:r>
+    </w:p>
+    <w:p>
+      <w:pPr>
+        <w:pStyle w:val="Listenabsatz"/>
+        <w:numPr>
+          <w:ilvl w:val="0"/>
+          <w:numId w:val="1"/>
+        </w:numPr>
+        <w:rPr>
+          <w:sz w:val="24"/>
+          <w:szCs w:val="24"/>
+        </w:rPr>
+      </w:pPr>
+      <w:r>
+        <w:rPr>
+          <w:sz w:val="24"/>
+          <w:szCs w:val="24"/>
+        </w:rPr>
+        <w:t>Checkbox für Relation und Character (was durchsucht werden soll; immer nur eines von beidem)</w:t>
+      </w:r>
+    </w:p>
+    <w:p>
+      <w:pPr>
+        <w:pStyle w:val="Listenabsatz"/>
+        <w:numPr>
+          <w:ilvl w:val="0"/>
+          <w:numId w:val="1"/>
+        </w:numPr>
+        <w:rPr>
+          <w:sz w:val="24"/>
+          <w:szCs w:val="24"/>
+        </w:rPr>
+      </w:pPr>
+      <w:r>
+        <w:rPr>
+          <w:sz w:val="24"/>
+          <w:szCs w:val="24"/>
+        </w:rPr>
+        <w:t>Hat Abbrechen und OK</w:t>
+      </w:r>
+    </w:p>
+    <w:p>
+      <w:pPr>
+        <w:pStyle w:val="Listenabsatz"/>
+        <w:numPr>
+          <w:ilvl w:val="0"/>
+          <w:numId w:val="1"/>
+        </w:numPr>
+        <w:rPr>
+          <w:sz w:val="24"/>
+          <w:szCs w:val="24"/>
+        </w:rPr>
+      </w:pPr>
+      <w:r>
+        <w:rPr>
+          <w:sz w:val="24"/>
+          <w:szCs w:val="24"/>
+        </w:rPr>
+        <w:t>Search-Criteria werden in search.search (oder so ähnlich) gespeichert</w:t>
+      </w:r>
+    </w:p>
+    <w:p>
+      <w:pPr>
+        <w:pStyle w:val="Listenabsatz"/>
+        <w:numPr>
+          <w:ilvl w:val="0"/>
+          <w:numId w:val="1"/>
+        </w:numPr>
+        <w:rPr>
+          <w:sz w:val="24"/>
+          <w:szCs w:val="24"/>
+        </w:rPr>
+      </w:pPr>
+      <w:r>
+        <w:rPr>
+          <w:sz w:val="24"/>
+          <w:szCs w:val="24"/>
+        </w:rPr>
+        <w:t>Wird gelöscht, nachdem es ausgelesen wird</w:t>
+      </w:r>
+    </w:p>
+    <w:p>
+      <w:pPr>
+        <w:pStyle w:val="Listenabsatz"/>
+        <w:numPr>
+          <w:ilvl w:val="0"/>
+          <w:numId w:val="1"/>
+        </w:numPr>
+        <w:rPr>
+          <w:sz w:val="24"/>
+          <w:szCs w:val="24"/>
+        </w:rPr>
+      </w:pPr>
+      <w:r>
+        <w:rPr>
+          <w:sz w:val="24"/>
+          <w:szCs w:val="24"/>
+        </w:rPr>
+        <w:t>Szene Suchresultate wird geöffnet und der Manager dort ruft search.search auf und lädt nur die gewollten Nodes und deren Relations</w:t>
+      </w:r>
     </w:p>
     <w:sectPr>
       <w:pgSz w:w="11906" w:h="16838"/>

</xml_diff>

<commit_message>
Created some first prefabs so I can probably soon start testing. As always updating the technical planning script. Added the text to the node and also a formatting function in the script. Added key input for saving and searching;
</commit_message>
<xml_diff>
--- a/CharacterRelationMapTechnicals.docx
+++ b/CharacterRelationMapTechnicals.docx
@@ -952,8 +952,6 @@
               </w:rPr>
               <w:t>string</w:t>
             </w:r>
-            <w:bookmarkStart w:id="0" w:name="_GoBack"/>
-            <w:bookmarkEnd w:id="0"/>
           </w:p>
         </w:tc>
       </w:tr>
@@ -2561,6 +2559,28 @@
         </w:rPr>
         <w:t>Szene Suchresultate wird geöffnet und der Manager dort ruft search.search auf und lädt nur die gewollten Nodes und deren Relations</w:t>
       </w:r>
+    </w:p>
+    <w:p>
+      <w:pPr>
+        <w:pStyle w:val="Listenabsatz"/>
+        <w:numPr>
+          <w:ilvl w:val="0"/>
+          <w:numId w:val="1"/>
+        </w:numPr>
+        <w:rPr>
+          <w:sz w:val="24"/>
+          <w:szCs w:val="24"/>
+        </w:rPr>
+      </w:pPr>
+      <w:r>
+        <w:rPr>
+          <w:sz w:val="24"/>
+          <w:szCs w:val="24"/>
+        </w:rPr>
+        <w:t>Wenn man Node oder Connection anklickt, erscheint am rechten Rand ein Fenster mit den Daten dazu</w:t>
+      </w:r>
+      <w:bookmarkStart w:id="0" w:name="_GoBack"/>
+      <w:bookmarkEnd w:id="0"/>
     </w:p>
     <w:sectPr>
       <w:pgSz w:w="11906" w:h="16838"/>

</xml_diff>

<commit_message>
Implemented Camera zoom; First part of mouseover for nodes and connections is implemented.
</commit_message>
<xml_diff>
--- a/CharacterRelationMapTechnicals.docx
+++ b/CharacterRelationMapTechnicals.docx
@@ -2579,8 +2579,36 @@
         </w:rPr>
         <w:t>Wenn man Node oder Connection anklickt, erscheint am rechten Rand ein Fenster mit den Daten dazu</w:t>
       </w:r>
+    </w:p>
+    <w:p>
+      <w:pPr>
+        <w:pStyle w:val="Listenabsatz"/>
+        <w:numPr>
+          <w:ilvl w:val="0"/>
+          <w:numId w:val="1"/>
+        </w:numPr>
+        <w:rPr>
+          <w:sz w:val="24"/>
+          <w:szCs w:val="24"/>
+        </w:rPr>
+      </w:pPr>
+      <w:r>
+        <w:rPr>
+          <w:sz w:val="24"/>
+          <w:szCs w:val="24"/>
+        </w:rPr>
+        <w:lastRenderedPageBreak/>
+        <w:t>Evtl noch Optionen einführen: Node-Color/Connection-Color (in der RB in dem Table abspeichern</w:t>
+      </w:r>
       <w:bookmarkStart w:id="0" w:name="_GoBack"/>
       <w:bookmarkEnd w:id="0"/>
+      <w:r>
+        <w:rPr>
+          <w:sz w:val="24"/>
+          <w:szCs w:val="24"/>
+        </w:rPr>
+        <w:t>)</w:t>
+      </w:r>
     </w:p>
     <w:sectPr>
       <w:pgSz w:w="11906" w:h="16838"/>

</xml_diff>

<commit_message>
Made the Layout for the projectMenu partially work.
</commit_message>
<xml_diff>
--- a/CharacterRelationMapTechnicals.docx
+++ b/CharacterRelationMapTechnicals.docx
@@ -2598,17 +2598,150 @@
           <w:szCs w:val="24"/>
         </w:rPr>
         <w:lastRenderedPageBreak/>
-        <w:t>Evtl noch Optionen einführen: Node-Color/Connection-Color (in der RB in dem Table abspeichern</w:t>
+        <w:t>Evtl noch Optionen einführen: Node-Color/Connection-Color (in der RB in dem Table abspeichern)</w:t>
+      </w:r>
+    </w:p>
+    <w:p>
+      <w:pPr>
+        <w:pStyle w:val="Listenabsatz"/>
+        <w:numPr>
+          <w:ilvl w:val="0"/>
+          <w:numId w:val="1"/>
+        </w:numPr>
+        <w:rPr>
+          <w:sz w:val="24"/>
+          <w:szCs w:val="24"/>
+        </w:rPr>
+      </w:pPr>
+      <w:r>
+        <w:rPr>
+          <w:sz w:val="24"/>
+          <w:szCs w:val="24"/>
+        </w:rPr>
+        <w:t>Wenn man eine neue Relation erstellt, gibt man den Namen ein</w:t>
+      </w:r>
+    </w:p>
+    <w:p>
+      <w:pPr>
+        <w:pStyle w:val="Listenabsatz"/>
+        <w:numPr>
+          <w:ilvl w:val="0"/>
+          <w:numId w:val="1"/>
+        </w:numPr>
+        <w:rPr>
+          <w:sz w:val="24"/>
+          <w:szCs w:val="24"/>
+        </w:rPr>
+      </w:pPr>
+      <w:r>
+        <w:rPr>
+          <w:sz w:val="24"/>
+          <w:szCs w:val="24"/>
+        </w:rPr>
+        <w:t>Klickt dann auf einen Button „CharacterA“</w:t>
+      </w:r>
+    </w:p>
+    <w:p>
+      <w:pPr>
+        <w:pStyle w:val="Listenabsatz"/>
+        <w:numPr>
+          <w:ilvl w:val="0"/>
+          <w:numId w:val="1"/>
+        </w:numPr>
+        <w:rPr>
+          <w:sz w:val="24"/>
+          <w:szCs w:val="24"/>
+        </w:rPr>
+      </w:pPr>
+      <w:r>
+        <w:rPr>
+          <w:sz w:val="24"/>
+          <w:szCs w:val="24"/>
+        </w:rPr>
+        <w:t>Das Fenster wird außerhalb des Kamerabereiches geschoben</w:t>
+      </w:r>
+    </w:p>
+    <w:p>
+      <w:pPr>
+        <w:pStyle w:val="Listenabsatz"/>
+        <w:numPr>
+          <w:ilvl w:val="0"/>
+          <w:numId w:val="1"/>
+        </w:numPr>
+        <w:rPr>
+          <w:sz w:val="24"/>
+          <w:szCs w:val="24"/>
+        </w:rPr>
+      </w:pPr>
+      <w:r>
+        <w:rPr>
+          <w:sz w:val="24"/>
+          <w:szCs w:val="24"/>
+        </w:rPr>
+        <w:t>Sobald der User auf eine Node klickt, wird diese selected und ihr Name in dem Fenster angezeigt</w:t>
+      </w:r>
+    </w:p>
+    <w:p>
+      <w:pPr>
+        <w:pStyle w:val="Listenabsatz"/>
+        <w:numPr>
+          <w:ilvl w:val="0"/>
+          <w:numId w:val="1"/>
+        </w:numPr>
+        <w:rPr>
+          <w:sz w:val="24"/>
+          <w:szCs w:val="24"/>
+        </w:rPr>
+      </w:pPr>
+      <w:r>
+        <w:rPr>
+          <w:sz w:val="24"/>
+          <w:szCs w:val="24"/>
+        </w:rPr>
+        <w:t>NodeB ´´</w:t>
+      </w:r>
+    </w:p>
+    <w:p>
+      <w:pPr>
+        <w:pStyle w:val="Listenabsatz"/>
+        <w:numPr>
+          <w:ilvl w:val="0"/>
+          <w:numId w:val="1"/>
+        </w:numPr>
+        <w:rPr>
+          <w:sz w:val="24"/>
+          <w:szCs w:val="24"/>
+        </w:rPr>
+      </w:pPr>
+      <w:r>
+        <w:rPr>
+          <w:sz w:val="24"/>
+          <w:szCs w:val="24"/>
+        </w:rPr>
+        <w:t>Dann Bemerkung</w:t>
+      </w:r>
+    </w:p>
+    <w:p>
+      <w:pPr>
+        <w:pStyle w:val="Listenabsatz"/>
+        <w:numPr>
+          <w:ilvl w:val="0"/>
+          <w:numId w:val="1"/>
+        </w:numPr>
+        <w:rPr>
+          <w:sz w:val="24"/>
+          <w:szCs w:val="24"/>
+        </w:rPr>
+      </w:pPr>
+      <w:r>
+        <w:rPr>
+          <w:sz w:val="24"/>
+          <w:szCs w:val="24"/>
+        </w:rPr>
+        <w:t>Dann Accept</w:t>
       </w:r>
       <w:bookmarkStart w:id="0" w:name="_GoBack"/>
       <w:bookmarkEnd w:id="0"/>
-      <w:r>
-        <w:rPr>
-          <w:sz w:val="24"/>
-          <w:szCs w:val="24"/>
-        </w:rPr>
-        <w:t>)</w:t>
-      </w:r>
     </w:p>
     <w:sectPr>
       <w:pgSz w:w="11906" w:h="16838"/>

</xml_diff>